<commit_message>
Se añade evidencias al informe 2.6
</commit_message>
<xml_diff>
--- a/Equipo 09/Fase 2/Evidencias Grupales/2.6_GuiaEstudiante_Fase 2_Informe Final Proyecto APT.docx
+++ b/Equipo 09/Fase 2/Evidencias Grupales/2.6_GuiaEstudiante_Fase 2_Informe Final Proyecto APT.docx
@@ -6,7 +6,6 @@
       <w:r>
         <w:rPr>
           <w:b/>
-          <w:noProof/>
           <w:color w:val="595959" w:themeColor="text1" w:themeTint="A6"/>
           <w:lang w:eastAsia="es-CL"/>
         </w:rPr>
@@ -89,25 +88,7 @@
                                   <w:sz w:val="48"/>
                                   <w:szCs w:val="48"/>
                                 </w:rPr>
-                                <w:t>Guía</w:t>
-                              </w:r>
-                              <w:r>
-                                <w:rPr>
-                                  <w:b/>
-                                  <w:color w:val="1F3864" w:themeColor="accent1" w:themeShade="80"/>
-                                  <w:sz w:val="48"/>
-                                  <w:szCs w:val="48"/>
-                                </w:rPr>
-                                <w:t>3.</w:t>
-                              </w:r>
-                              <w:r>
-                                <w:rPr>
-                                  <w:b/>
-                                  <w:color w:val="1F3864" w:themeColor="accent1" w:themeShade="80"/>
-                                  <w:sz w:val="48"/>
-                                  <w:szCs w:val="48"/>
-                                </w:rPr>
-                                <w:t xml:space="preserve"> </w:t>
+                                <w:t xml:space="preserve">Guía3. </w:t>
                               </w:r>
                               <w:r>
                                 <w:rPr>
@@ -125,25 +106,7 @@
                                   <w:sz w:val="48"/>
                                   <w:szCs w:val="48"/>
                                 </w:rPr>
-                                <w:t xml:space="preserve"> P</w:t>
-                              </w:r>
-                              <w:r>
-                                <w:rPr>
-                                  <w:b/>
-                                  <w:color w:val="1F3864" w:themeColor="accent1" w:themeShade="80"/>
-                                  <w:sz w:val="48"/>
-                                  <w:szCs w:val="48"/>
-                                </w:rPr>
-                                <w:t xml:space="preserve">royecto </w:t>
-                              </w:r>
-                              <w:r>
-                                <w:rPr>
-                                  <w:b/>
-                                  <w:color w:val="1F3864" w:themeColor="accent1" w:themeShade="80"/>
-                                  <w:sz w:val="48"/>
-                                  <w:szCs w:val="48"/>
-                                </w:rPr>
-                                <w:t xml:space="preserve">APT </w:t>
+                                <w:t xml:space="preserve"> Proyecto APT </w:t>
                               </w:r>
                             </w:p>
                             <w:p>
@@ -274,25 +237,7 @@
                             <w:sz w:val="48"/>
                             <w:szCs w:val="48"/>
                           </w:rPr>
-                          <w:t>Guía</w:t>
-                        </w:r>
-                        <w:r>
-                          <w:rPr>
-                            <w:b/>
-                            <w:color w:val="1F3864" w:themeColor="accent1" w:themeShade="80"/>
-                            <w:sz w:val="48"/>
-                            <w:szCs w:val="48"/>
-                          </w:rPr>
-                          <w:t>3.</w:t>
-                        </w:r>
-                        <w:r>
-                          <w:rPr>
-                            <w:b/>
-                            <w:color w:val="1F3864" w:themeColor="accent1" w:themeShade="80"/>
-                            <w:sz w:val="48"/>
-                            <w:szCs w:val="48"/>
-                          </w:rPr>
-                          <w:t xml:space="preserve"> </w:t>
+                          <w:t xml:space="preserve">Guía3. </w:t>
                         </w:r>
                         <w:r>
                           <w:rPr>
@@ -310,25 +255,7 @@
                             <w:sz w:val="48"/>
                             <w:szCs w:val="48"/>
                           </w:rPr>
-                          <w:t xml:space="preserve"> P</w:t>
-                        </w:r>
-                        <w:r>
-                          <w:rPr>
-                            <w:b/>
-                            <w:color w:val="1F3864" w:themeColor="accent1" w:themeShade="80"/>
-                            <w:sz w:val="48"/>
-                            <w:szCs w:val="48"/>
-                          </w:rPr>
-                          <w:t xml:space="preserve">royecto </w:t>
-                        </w:r>
-                        <w:r>
-                          <w:rPr>
-                            <w:b/>
-                            <w:color w:val="1F3864" w:themeColor="accent1" w:themeShade="80"/>
-                            <w:sz w:val="48"/>
-                            <w:szCs w:val="48"/>
-                          </w:rPr>
-                          <w:t xml:space="preserve">APT </w:t>
+                          <w:t xml:space="preserve"> Proyecto APT </w:t>
                         </w:r>
                       </w:p>
                       <w:p>
@@ -440,16 +367,7 @@
                 <w:sz w:val="28"/>
                 <w:szCs w:val="28"/>
               </w:rPr>
-              <w:t>1</w:t>
-            </w:r>
-            <w:r>
-              <w:rPr>
-                <w:b/>
-                <w:color w:val="1F3864" w:themeColor="accent1" w:themeShade="80"/>
-                <w:sz w:val="28"/>
-                <w:szCs w:val="28"/>
-              </w:rPr>
-              <w:t xml:space="preserve">. </w:t>
+              <w:t xml:space="preserve">1. </w:t>
             </w:r>
             <w:r>
               <w:rPr>
@@ -745,6 +663,7 @@
           </w:tcPr>
           <w:p>
             <w:pPr>
+              <w:jc w:val="both"/>
               <w:rPr>
                 <w:bCs/>
               </w:rPr>
@@ -778,6 +697,12 @@
                 <w:bCs/>
               </w:rPr>
               <w:t>, porque requiere planificar, coordinar y supervisar el avance de la solución tecnológica en un contexto comunitario</w:t>
+            </w:r>
+            <w:r>
+              <w:rPr>
+                <w:bCs/>
+              </w:rPr>
+              <w:t>.</w:t>
             </w:r>
           </w:p>
         </w:tc>
@@ -822,6 +747,7 @@
           </w:tcPr>
           <w:p>
             <w:pPr>
+              <w:jc w:val="both"/>
               <w:rPr>
                 <w:bCs/>
               </w:rPr>
@@ -932,8 +858,8 @@
         <w:tblLook w:val="04A0" w:firstRow="1" w:lastRow="0" w:firstColumn="1" w:lastColumn="0" w:noHBand="0" w:noVBand="1"/>
       </w:tblPr>
       <w:tblGrid>
-        <w:gridCol w:w="3001"/>
-        <w:gridCol w:w="6780"/>
+        <w:gridCol w:w="1652"/>
+        <w:gridCol w:w="8129"/>
       </w:tblGrid>
       <w:tr>
         <w:trPr>
@@ -1039,6 +965,15 @@
               </w:rPr>
               <w:t>El proyecto BarrioLink busca solucionar la falta de herramientas tecnológicas en las juntas de vecinos, que actualmente dependen de procesos manuales para organizar actividades, gestionar solicitudes y comunicar información. Esta situación afecta tanto a los directivos como a los vecinos, limitando la transparencia y participación comunitaria. El proyecto se sitúa en el contexto de organizaciones territoriales en Chile y aporta valor al ofrecer una plataforma digital accesible que optimiza la gestión comunitaria. Para el campo laboral de la Ingeniería en Informática, representa un desafío real al integrar desarrollo de software, bases de datos, seguridad y usabilidad en beneficio de la comunidad</w:t>
             </w:r>
+            <w:r>
+              <w:rPr>
+                <w:rFonts w:ascii="Calibri" w:hAnsi="Calibri" w:cs="Arial"/>
+                <w:iCs/>
+                <w:sz w:val="22"/>
+                <w:szCs w:val="22"/>
+              </w:rPr>
+              <w:t>.</w:t>
+            </w:r>
           </w:p>
         </w:tc>
       </w:tr>
@@ -1063,7 +998,7 @@
               <w:rPr>
                 <w:rFonts w:ascii="Calibri" w:hAnsi="Calibri"/>
                 <w:color w:val="1F3864" w:themeColor="accent1" w:themeShade="80"/>
-                <w:sz w:val="18"/>
+                <w:szCs w:val="28"/>
               </w:rPr>
               <w:t xml:space="preserve">2. Objetivos </w:t>
             </w:r>
@@ -1076,6 +1011,7 @@
           </w:tcPr>
           <w:p>
             <w:pPr>
+              <w:jc w:val="both"/>
               <w:rPr>
                 <w:rFonts w:ascii="Calibri" w:hAnsi="Calibri" w:cs="Arial"/>
                 <w:iCs/>
@@ -1089,6 +1025,14 @@
                 <w:lang w:eastAsia="es-CL"/>
               </w:rPr>
               <w:t>El objetivo del proyecto BarrioLink es desarrollar una plataforma digital integral que mejore la gestión administrativa y la participación ciudadana en las juntas de vecinos de Chile. Para abordar la problemática de desorganización, falta de transparencia y limitada comunicación identificada en el apartado anterior, se propone la creación de un sistema web responsivo que centralice y automatice los procesos clave de estas organizaciones</w:t>
+            </w:r>
+            <w:r>
+              <w:rPr>
+                <w:rFonts w:ascii="Calibri" w:hAnsi="Calibri" w:cs="Arial"/>
+                <w:iCs/>
+                <w:lang w:eastAsia="es-CL"/>
+              </w:rPr>
+              <w:t>.</w:t>
             </w:r>
           </w:p>
         </w:tc>
@@ -1111,7 +1055,7 @@
               <w:rPr>
                 <w:rFonts w:ascii="Calibri" w:hAnsi="Calibri"/>
                 <w:color w:val="1F3864" w:themeColor="accent1" w:themeShade="80"/>
-                <w:sz w:val="18"/>
+                <w:szCs w:val="28"/>
               </w:rPr>
               <w:t>3. Metodología</w:t>
             </w:r>
@@ -1171,6 +1115,14 @@
                 <w:lang w:eastAsia="es-CL"/>
               </w:rPr>
               <w:t>dividir los roles en solo dos personas</w:t>
+            </w:r>
+            <w:r>
+              <w:rPr>
+                <w:rFonts w:ascii="Calibri" w:hAnsi="Calibri" w:cs="Arial"/>
+                <w:iCs/>
+                <w:lang w:eastAsia="es-CL"/>
+              </w:rPr>
+              <w:t>.</w:t>
             </w:r>
           </w:p>
         </w:tc>
@@ -1196,7 +1148,7 @@
               <w:rPr>
                 <w:rFonts w:ascii="Calibri" w:hAnsi="Calibri"/>
                 <w:color w:val="1F3864" w:themeColor="accent1" w:themeShade="80"/>
-                <w:sz w:val="18"/>
+                <w:szCs w:val="28"/>
               </w:rPr>
               <w:t>4. Desarrollo</w:t>
             </w:r>
@@ -1232,23 +1184,17 @@
             <w:pPr>
               <w:rPr>
                 <w:rFonts w:ascii="Calibri" w:hAnsi="Calibri" w:cs="Calibri"/>
-                <w:sz w:val="24"/>
-                <w:szCs w:val="24"/>
               </w:rPr>
             </w:pPr>
             <w:r>
               <w:rPr>
                 <w:rFonts w:ascii="Calibri" w:hAnsi="Calibri" w:cs="Calibri"/>
-                <w:sz w:val="24"/>
-                <w:szCs w:val="24"/>
               </w:rPr>
               <w:t>- Levantamiento de requerimientos.</w:t>
             </w:r>
             <w:r>
               <w:rPr>
                 <w:rFonts w:ascii="Calibri" w:hAnsi="Calibri" w:cs="Calibri"/>
-                <w:sz w:val="24"/>
-                <w:szCs w:val="24"/>
               </w:rPr>
               <w:br/>
               <w:t>- Diseño e implementación inicial de la base de datos.</w:t>
@@ -1256,8 +1202,6 @@
             <w:r>
               <w:rPr>
                 <w:rFonts w:ascii="Calibri" w:hAnsi="Calibri" w:cs="Calibri"/>
-                <w:sz w:val="24"/>
-                <w:szCs w:val="24"/>
               </w:rPr>
               <w:br/>
               <w:t>- Desarrollo inicial de plataforma (frontend + backend básico).</w:t>
@@ -1288,23 +1232,17 @@
             <w:pPr>
               <w:rPr>
                 <w:rFonts w:ascii="Calibri" w:hAnsi="Calibri" w:cs="Calibri"/>
-                <w:sz w:val="24"/>
-                <w:szCs w:val="24"/>
               </w:rPr>
             </w:pPr>
             <w:r>
               <w:rPr>
                 <w:rFonts w:ascii="Calibri" w:hAnsi="Calibri" w:cs="Calibri"/>
-                <w:sz w:val="24"/>
-                <w:szCs w:val="24"/>
               </w:rPr>
               <w:t>- Desarrollo completo de módulos.</w:t>
             </w:r>
             <w:r>
               <w:rPr>
                 <w:rFonts w:ascii="Calibri" w:hAnsi="Calibri" w:cs="Calibri"/>
-                <w:sz w:val="24"/>
-                <w:szCs w:val="24"/>
               </w:rPr>
               <w:br/>
               <w:t>- Integración FE/BE.</w:t>
@@ -1312,8 +1250,6 @@
             <w:r>
               <w:rPr>
                 <w:rFonts w:ascii="Calibri" w:hAnsi="Calibri" w:cs="Calibri"/>
-                <w:sz w:val="24"/>
-                <w:szCs w:val="24"/>
               </w:rPr>
               <w:br/>
               <w:t>- Pruebas de usabilidad y funcionalidad.</w:t>
@@ -1321,8 +1257,6 @@
             <w:r>
               <w:rPr>
                 <w:rFonts w:ascii="Calibri" w:hAnsi="Calibri" w:cs="Calibri"/>
-                <w:sz w:val="24"/>
-                <w:szCs w:val="24"/>
               </w:rPr>
               <w:br/>
               <w:t>- Validación preliminar con usuarios.</w:t>
@@ -1353,23 +1287,17 @@
             <w:pPr>
               <w:rPr>
                 <w:rFonts w:ascii="Calibri" w:hAnsi="Calibri" w:cs="Calibri"/>
-                <w:sz w:val="24"/>
-                <w:szCs w:val="24"/>
               </w:rPr>
             </w:pPr>
             <w:r>
               <w:rPr>
                 <w:rFonts w:ascii="Calibri" w:hAnsi="Calibri" w:cs="Calibri"/>
-                <w:sz w:val="24"/>
-                <w:szCs w:val="24"/>
               </w:rPr>
               <w:t>- Validación formal con comunidad.</w:t>
             </w:r>
             <w:r>
               <w:rPr>
                 <w:rFonts w:ascii="Calibri" w:hAnsi="Calibri" w:cs="Calibri"/>
-                <w:sz w:val="24"/>
-                <w:szCs w:val="24"/>
               </w:rPr>
               <w:br/>
               <w:t>- Redacción del informe final.</w:t>
@@ -1377,8 +1305,6 @@
             <w:r>
               <w:rPr>
                 <w:rFonts w:ascii="Calibri" w:hAnsi="Calibri" w:cs="Calibri"/>
-                <w:sz w:val="24"/>
-                <w:szCs w:val="24"/>
               </w:rPr>
               <w:br/>
               <w:t>- Entrega final del proyecto.</w:t>
@@ -1420,7 +1346,7 @@
               <w:rPr>
                 <w:rFonts w:ascii="Calibri" w:hAnsi="Calibri"/>
                 <w:color w:val="1F3864" w:themeColor="accent1" w:themeShade="80"/>
-                <w:sz w:val="18"/>
+                <w:szCs w:val="28"/>
               </w:rPr>
               <w:t>5. Evidencias</w:t>
             </w:r>
@@ -1435,14 +1361,6 @@
             <w:pPr>
               <w:ind w:left="743"/>
               <w:rPr>
-                <w:b/>
-                <w:i/>
-                <w:color w:val="0070C0"/>
-                <w:sz w:val="18"/>
-              </w:rPr>
-            </w:pPr>
-            <w:r>
-              <w:rPr>
                 <w:rFonts w:ascii="Calibri" w:hAnsi="Calibri" w:cs="Arial"/>
                 <w:i/>
                 <w:color w:val="0070C0"/>
@@ -1450,8 +1368,1629 @@
                 <w:szCs w:val="20"/>
                 <w:lang w:eastAsia="es-CL"/>
               </w:rPr>
+            </w:pPr>
+          </w:p>
+          <w:p>
+            <w:pPr>
+              <w:ind w:left="743"/>
+              <w:rPr>
+                <w:rFonts w:ascii="Calibri" w:hAnsi="Calibri" w:cs="Arial"/>
+                <w:i/>
+                <w:color w:val="0070C0"/>
+                <w:sz w:val="18"/>
+                <w:szCs w:val="20"/>
+                <w:lang w:eastAsia="es-CL"/>
+              </w:rPr>
+            </w:pPr>
+          </w:p>
+          <w:p>
+            <w:pPr>
+              <w:ind w:left="743"/>
+              <w:rPr>
+                <w:rFonts w:ascii="Calibri" w:hAnsi="Calibri" w:cs="Arial"/>
+                <w:i/>
+                <w:color w:val="0070C0"/>
+                <w:sz w:val="18"/>
+                <w:szCs w:val="20"/>
+                <w:lang w:eastAsia="es-CL"/>
+              </w:rPr>
+            </w:pPr>
+          </w:p>
+          <w:p>
+            <w:pPr>
+              <w:ind w:left="743"/>
+              <w:rPr>
+                <w:rFonts w:ascii="Calibri" w:hAnsi="Calibri" w:cs="Arial"/>
+                <w:i/>
+                <w:color w:val="0070C0"/>
+                <w:sz w:val="18"/>
+                <w:szCs w:val="20"/>
+                <w:lang w:eastAsia="es-CL"/>
+              </w:rPr>
+            </w:pPr>
+          </w:p>
+          <w:p>
+            <w:pPr>
+              <w:ind w:left="743"/>
+              <w:rPr>
+                <w:rFonts w:ascii="Calibri" w:hAnsi="Calibri" w:cs="Arial"/>
+                <w:i/>
+                <w:color w:val="0070C0"/>
+                <w:sz w:val="18"/>
+                <w:szCs w:val="20"/>
+                <w:lang w:eastAsia="es-CL"/>
+              </w:rPr>
+            </w:pPr>
+          </w:p>
+          <w:p>
+            <w:pPr>
+              <w:ind w:left="743"/>
+              <w:rPr>
+                <w:rFonts w:ascii="Calibri" w:hAnsi="Calibri" w:cs="Arial"/>
+                <w:i/>
+                <w:color w:val="0070C0"/>
+                <w:sz w:val="18"/>
+                <w:szCs w:val="20"/>
+                <w:lang w:eastAsia="es-CL"/>
+              </w:rPr>
+            </w:pPr>
+          </w:p>
+          <w:p>
+            <w:pPr>
+              <w:ind w:left="743"/>
+              <w:rPr>
+                <w:rFonts w:ascii="Calibri" w:hAnsi="Calibri" w:cs="Arial"/>
+                <w:i/>
+                <w:color w:val="0070C0"/>
+                <w:sz w:val="18"/>
+                <w:szCs w:val="20"/>
+                <w:lang w:eastAsia="es-CL"/>
+              </w:rPr>
+            </w:pPr>
+          </w:p>
+          <w:p>
+            <w:pPr>
+              <w:ind w:left="743"/>
+              <w:rPr>
+                <w:rFonts w:ascii="Calibri" w:hAnsi="Calibri" w:cs="Arial"/>
+                <w:i/>
+                <w:color w:val="0070C0"/>
+                <w:sz w:val="18"/>
+                <w:szCs w:val="20"/>
+                <w:lang w:eastAsia="es-CL"/>
+              </w:rPr>
+            </w:pPr>
+          </w:p>
+          <w:p>
+            <w:pPr>
+              <w:ind w:left="743"/>
+              <w:rPr>
+                <w:rFonts w:ascii="Calibri" w:hAnsi="Calibri" w:cs="Arial"/>
+                <w:i/>
+                <w:color w:val="0070C0"/>
+                <w:sz w:val="18"/>
+                <w:szCs w:val="20"/>
+                <w:lang w:eastAsia="es-CL"/>
+              </w:rPr>
+            </w:pPr>
+          </w:p>
+          <w:p>
+            <w:pPr>
+              <w:ind w:left="743"/>
+              <w:rPr>
+                <w:rFonts w:ascii="Calibri" w:hAnsi="Calibri" w:cs="Arial"/>
+                <w:iCs/>
+                <w:color w:val="0070C0"/>
+                <w:sz w:val="36"/>
+                <w:szCs w:val="40"/>
+                <w:u w:val="single"/>
+                <w:lang w:eastAsia="es-CL"/>
+              </w:rPr>
+            </w:pPr>
+            <w:r>
+              <w:rPr>
+                <w:rFonts w:ascii="Calibri" w:hAnsi="Calibri" w:cs="Arial"/>
+                <w:iCs/>
+                <w:color w:val="0070C0"/>
+                <w:sz w:val="36"/>
+                <w:szCs w:val="40"/>
+                <w:u w:val="single"/>
+                <w:lang w:eastAsia="es-CL"/>
+              </w:rPr>
+              <w:t>Arquitectura del proyecto</w:t>
+            </w:r>
+          </w:p>
+          <w:p>
+            <w:pPr>
+              <w:ind w:left="743"/>
+              <w:rPr>
+                <w:rFonts w:ascii="Calibri" w:hAnsi="Calibri" w:cs="Arial"/>
+                <w:i/>
+                <w:color w:val="0070C0"/>
+                <w:sz w:val="18"/>
+                <w:szCs w:val="20"/>
+                <w:lang w:eastAsia="es-CL"/>
+              </w:rPr>
+            </w:pPr>
+            <w:r>
+              <w:rPr>
+                <w:rFonts w:ascii="Calibri" w:hAnsi="Calibri" w:cs="Arial"/>
+                <w:i/>
+                <w:color w:val="0070C0"/>
+                <w:sz w:val="18"/>
+                <w:szCs w:val="20"/>
+                <w:lang w:eastAsia="es-CL"/>
+              </w:rPr>
+              <w:drawing>
+                <wp:inline distT="0" distB="0" distL="0" distR="0" wp14:anchorId="5DDE09C1" wp14:editId="63183523">
+                  <wp:extent cx="4550061" cy="2743200"/>
+                  <wp:effectExtent l="0" t="0" r="3175" b="0"/>
+                  <wp:docPr id="1534703756" name="Imagen 1"/>
+                  <wp:cNvGraphicFramePr>
+                    <a:graphicFrameLocks xmlns:a="http://schemas.openxmlformats.org/drawingml/2006/main" noChangeAspect="1"/>
+                  </wp:cNvGraphicFramePr>
+                  <a:graphic xmlns:a="http://schemas.openxmlformats.org/drawingml/2006/main">
+                    <a:graphicData uri="http://schemas.openxmlformats.org/drawingml/2006/picture">
+                      <pic:pic xmlns:pic="http://schemas.openxmlformats.org/drawingml/2006/picture">
+                        <pic:nvPicPr>
+                          <pic:cNvPr id="1534703756" name=""/>
+                          <pic:cNvPicPr/>
+                        </pic:nvPicPr>
+                        <pic:blipFill>
+                          <a:blip r:embed="rId11"/>
+                          <a:stretch>
+                            <a:fillRect/>
+                          </a:stretch>
+                        </pic:blipFill>
+                        <pic:spPr>
+                          <a:xfrm>
+                            <a:off x="0" y="0"/>
+                            <a:ext cx="4598129" cy="2772180"/>
+                          </a:xfrm>
+                          <a:prstGeom prst="rect">
+                            <a:avLst/>
+                          </a:prstGeom>
+                        </pic:spPr>
+                      </pic:pic>
+                    </a:graphicData>
+                  </a:graphic>
+                </wp:inline>
+              </w:drawing>
+            </w:r>
+          </w:p>
+          <w:p>
+            <w:pPr>
+              <w:ind w:left="743"/>
+              <w:rPr>
+                <w:rFonts w:ascii="Calibri" w:hAnsi="Calibri" w:cs="Arial"/>
+                <w:i/>
+                <w:color w:val="0070C0"/>
+                <w:sz w:val="20"/>
+                <w:lang w:eastAsia="es-CL"/>
+              </w:rPr>
+            </w:pPr>
+            <w:r>
+              <w:rPr>
+                <w:rFonts w:ascii="Calibri" w:hAnsi="Calibri" w:cs="Arial"/>
+                <w:i/>
+                <w:color w:val="0070C0"/>
+                <w:sz w:val="20"/>
+                <w:lang w:eastAsia="es-CL"/>
+              </w:rPr>
+              <w:t xml:space="preserve">Img 1.- Contrato del Backend en </w:t>
+            </w:r>
+            <w:r>
+              <w:rPr>
+                <w:rFonts w:ascii="Calibri" w:hAnsi="Calibri" w:cs="Arial"/>
+                <w:i/>
+                <w:color w:val="0070C0"/>
+                <w:sz w:val="20"/>
+                <w:lang w:eastAsia="es-CL"/>
+              </w:rPr>
+              <w:t>Swagger</w:t>
+            </w:r>
+            <w:r>
+              <w:rPr>
+                <w:rFonts w:ascii="Calibri" w:hAnsi="Calibri" w:cs="Arial"/>
+                <w:i/>
+                <w:color w:val="0070C0"/>
+                <w:sz w:val="20"/>
+                <w:lang w:eastAsia="es-CL"/>
+              </w:rPr>
+              <w:t>.</w:t>
+            </w:r>
+          </w:p>
+          <w:p>
+            <w:pPr>
+              <w:ind w:left="743"/>
+              <w:rPr>
+                <w:rFonts w:ascii="Calibri" w:hAnsi="Calibri" w:cs="Arial"/>
+                <w:i/>
+                <w:color w:val="0070C0"/>
+                <w:sz w:val="18"/>
+                <w:szCs w:val="20"/>
+                <w:lang w:eastAsia="es-CL"/>
+              </w:rPr>
+            </w:pPr>
+          </w:p>
+          <w:p>
+            <w:pPr>
+              <w:ind w:left="743"/>
+              <w:rPr>
+                <w:rFonts w:ascii="Calibri" w:hAnsi="Calibri" w:cs="Arial"/>
+                <w:i/>
+                <w:color w:val="0070C0"/>
+                <w:sz w:val="18"/>
+                <w:szCs w:val="20"/>
+                <w:lang w:eastAsia="es-CL"/>
+              </w:rPr>
+            </w:pPr>
+            <w:r>
+              <w:rPr>
+                <w:rFonts w:ascii="Calibri" w:hAnsi="Calibri" w:cs="Arial"/>
+                <w:i/>
+                <w:color w:val="0070C0"/>
+                <w:sz w:val="18"/>
+                <w:szCs w:val="20"/>
+                <w:lang w:eastAsia="es-CL"/>
+              </w:rPr>
+              <w:drawing>
+                <wp:inline distT="0" distB="0" distL="0" distR="0" wp14:anchorId="6D94495F" wp14:editId="2D339241">
+                  <wp:extent cx="4457700" cy="1384906"/>
+                  <wp:effectExtent l="0" t="0" r="0" b="6350"/>
+                  <wp:docPr id="1797251322" name="Imagen 1"/>
+                  <wp:cNvGraphicFramePr>
+                    <a:graphicFrameLocks xmlns:a="http://schemas.openxmlformats.org/drawingml/2006/main" noChangeAspect="1"/>
+                  </wp:cNvGraphicFramePr>
+                  <a:graphic xmlns:a="http://schemas.openxmlformats.org/drawingml/2006/main">
+                    <a:graphicData uri="http://schemas.openxmlformats.org/drawingml/2006/picture">
+                      <pic:pic xmlns:pic="http://schemas.openxmlformats.org/drawingml/2006/picture">
+                        <pic:nvPicPr>
+                          <pic:cNvPr id="1797251322" name=""/>
+                          <pic:cNvPicPr/>
+                        </pic:nvPicPr>
+                        <pic:blipFill>
+                          <a:blip r:embed="rId12"/>
+                          <a:stretch>
+                            <a:fillRect/>
+                          </a:stretch>
+                        </pic:blipFill>
+                        <pic:spPr>
+                          <a:xfrm>
+                            <a:off x="0" y="0"/>
+                            <a:ext cx="4516069" cy="1403040"/>
+                          </a:xfrm>
+                          <a:prstGeom prst="rect">
+                            <a:avLst/>
+                          </a:prstGeom>
+                        </pic:spPr>
+                      </pic:pic>
+                    </a:graphicData>
+                  </a:graphic>
+                </wp:inline>
+              </w:drawing>
+            </w:r>
+          </w:p>
+          <w:p>
+            <w:pPr>
+              <w:ind w:left="743"/>
+              <w:rPr>
+                <w:rFonts w:ascii="Calibri" w:hAnsi="Calibri" w:cs="Arial"/>
+                <w:i/>
+                <w:color w:val="0070C0"/>
+                <w:sz w:val="20"/>
+                <w:lang w:eastAsia="es-CL"/>
+              </w:rPr>
+            </w:pPr>
+            <w:r>
+              <w:rPr>
+                <w:rFonts w:ascii="Calibri" w:hAnsi="Calibri" w:cs="Arial"/>
+                <w:i/>
+                <w:color w:val="0070C0"/>
+                <w:sz w:val="20"/>
+                <w:lang w:eastAsia="es-CL"/>
+              </w:rPr>
+              <w:t xml:space="preserve">Img </w:t>
+            </w:r>
+            <w:r>
+              <w:rPr>
+                <w:rFonts w:ascii="Calibri" w:hAnsi="Calibri" w:cs="Arial"/>
+                <w:i/>
+                <w:color w:val="0070C0"/>
+                <w:sz w:val="20"/>
+                <w:lang w:eastAsia="es-CL"/>
+              </w:rPr>
+              <w:t>2</w:t>
+            </w:r>
+            <w:r>
+              <w:rPr>
+                <w:rFonts w:ascii="Calibri" w:hAnsi="Calibri" w:cs="Arial"/>
+                <w:i/>
+                <w:color w:val="0070C0"/>
+                <w:sz w:val="20"/>
+                <w:lang w:eastAsia="es-CL"/>
+              </w:rPr>
+              <w:t xml:space="preserve">.- </w:t>
+            </w:r>
+            <w:r>
+              <w:rPr>
+                <w:rFonts w:ascii="Calibri" w:hAnsi="Calibri" w:cs="Arial"/>
+                <w:i/>
+                <w:color w:val="0070C0"/>
+                <w:sz w:val="20"/>
+                <w:lang w:eastAsia="es-CL"/>
+              </w:rPr>
+              <w:t>Recursos del proyecto en Azure.</w:t>
+            </w:r>
+          </w:p>
+          <w:p>
+            <w:pPr>
+              <w:ind w:left="743"/>
+              <w:rPr>
+                <w:b/>
+                <w:i/>
+                <w:color w:val="0070C0"/>
+                <w:sz w:val="18"/>
+              </w:rPr>
+            </w:pPr>
+          </w:p>
+          <w:p>
+            <w:pPr>
+              <w:ind w:left="743"/>
+              <w:rPr>
+                <w:rFonts w:ascii="Calibri" w:hAnsi="Calibri" w:cs="Arial"/>
+                <w:i/>
+                <w:color w:val="0070C0"/>
+                <w:sz w:val="20"/>
+                <w:lang w:eastAsia="es-CL"/>
+              </w:rPr>
+            </w:pPr>
+            <w:r>
+              <w:rPr>
+                <w:b/>
+                <w:i/>
+                <w:color w:val="0070C0"/>
+                <w:sz w:val="18"/>
+              </w:rPr>
+              <w:drawing>
+                <wp:inline distT="0" distB="0" distL="0" distR="0" wp14:anchorId="55FE8A96" wp14:editId="16626D72">
+                  <wp:extent cx="4463447" cy="2324100"/>
+                  <wp:effectExtent l="0" t="0" r="0" b="0"/>
+                  <wp:docPr id="633350859" name="Imagen 1"/>
+                  <wp:cNvGraphicFramePr>
+                    <a:graphicFrameLocks xmlns:a="http://schemas.openxmlformats.org/drawingml/2006/main" noChangeAspect="1"/>
+                  </wp:cNvGraphicFramePr>
+                  <a:graphic xmlns:a="http://schemas.openxmlformats.org/drawingml/2006/main">
+                    <a:graphicData uri="http://schemas.openxmlformats.org/drawingml/2006/picture">
+                      <pic:pic xmlns:pic="http://schemas.openxmlformats.org/drawingml/2006/picture">
+                        <pic:nvPicPr>
+                          <pic:cNvPr id="633350859" name=""/>
+                          <pic:cNvPicPr/>
+                        </pic:nvPicPr>
+                        <pic:blipFill>
+                          <a:blip r:embed="rId13"/>
+                          <a:stretch>
+                            <a:fillRect/>
+                          </a:stretch>
+                        </pic:blipFill>
+                        <pic:spPr>
+                          <a:xfrm>
+                            <a:off x="0" y="0"/>
+                            <a:ext cx="4469694" cy="2327353"/>
+                          </a:xfrm>
+                          <a:prstGeom prst="rect">
+                            <a:avLst/>
+                          </a:prstGeom>
+                        </pic:spPr>
+                      </pic:pic>
+                    </a:graphicData>
+                  </a:graphic>
+                </wp:inline>
+              </w:drawing>
+            </w:r>
+          </w:p>
+          <w:p>
+            <w:pPr>
+              <w:ind w:left="743"/>
+              <w:rPr>
+                <w:rFonts w:ascii="Calibri" w:hAnsi="Calibri" w:cs="Arial"/>
+                <w:i/>
+                <w:color w:val="0070C0"/>
+                <w:sz w:val="20"/>
+                <w:lang w:eastAsia="es-CL"/>
+              </w:rPr>
+            </w:pPr>
+            <w:r>
+              <w:rPr>
+                <w:rFonts w:ascii="Calibri" w:hAnsi="Calibri" w:cs="Arial"/>
+                <w:i/>
+                <w:color w:val="0070C0"/>
+                <w:sz w:val="20"/>
+                <w:lang w:eastAsia="es-CL"/>
+              </w:rPr>
+              <w:lastRenderedPageBreak/>
               <w:t xml:space="preserve"> </w:t>
             </w:r>
+            <w:r>
+              <w:rPr>
+                <w:rFonts w:ascii="Calibri" w:hAnsi="Calibri" w:cs="Arial"/>
+                <w:i/>
+                <w:color w:val="0070C0"/>
+                <w:sz w:val="20"/>
+                <w:lang w:eastAsia="es-CL"/>
+              </w:rPr>
+              <w:t xml:space="preserve">Img </w:t>
+            </w:r>
+            <w:r>
+              <w:rPr>
+                <w:rFonts w:ascii="Calibri" w:hAnsi="Calibri" w:cs="Arial"/>
+                <w:i/>
+                <w:color w:val="0070C0"/>
+                <w:sz w:val="20"/>
+                <w:lang w:eastAsia="es-CL"/>
+              </w:rPr>
+              <w:t>3</w:t>
+            </w:r>
+            <w:r>
+              <w:rPr>
+                <w:rFonts w:ascii="Calibri" w:hAnsi="Calibri" w:cs="Arial"/>
+                <w:i/>
+                <w:color w:val="0070C0"/>
+                <w:sz w:val="20"/>
+                <w:lang w:eastAsia="es-CL"/>
+              </w:rPr>
+              <w:t>.-</w:t>
+            </w:r>
+            <w:r>
+              <w:rPr>
+                <w:rFonts w:ascii="Calibri" w:hAnsi="Calibri" w:cs="Arial"/>
+                <w:i/>
+                <w:color w:val="0070C0"/>
+                <w:sz w:val="20"/>
+                <w:lang w:eastAsia="es-CL"/>
+              </w:rPr>
+              <w:t>Pipelines CI/CD de back y frontend.</w:t>
+            </w:r>
+          </w:p>
+          <w:p>
+            <w:pPr>
+              <w:ind w:left="743"/>
+              <w:rPr>
+                <w:rFonts w:ascii="Calibri" w:hAnsi="Calibri" w:cs="Arial"/>
+                <w:iCs/>
+                <w:color w:val="0070C0"/>
+                <w:sz w:val="36"/>
+                <w:szCs w:val="40"/>
+                <w:u w:val="single"/>
+                <w:lang w:eastAsia="es-CL"/>
+              </w:rPr>
+            </w:pPr>
+            <w:r>
+              <w:rPr>
+                <w:rFonts w:ascii="Calibri" w:hAnsi="Calibri" w:cs="Arial"/>
+                <w:iCs/>
+                <w:color w:val="0070C0"/>
+                <w:sz w:val="36"/>
+                <w:szCs w:val="40"/>
+                <w:u w:val="single"/>
+                <w:lang w:eastAsia="es-CL"/>
+              </w:rPr>
+              <w:t>Mockups</w:t>
+            </w:r>
+            <w:r>
+              <w:rPr>
+                <w:rFonts w:ascii="Calibri" w:hAnsi="Calibri" w:cs="Arial"/>
+                <w:iCs/>
+                <w:color w:val="0070C0"/>
+                <w:sz w:val="36"/>
+                <w:szCs w:val="40"/>
+                <w:u w:val="single"/>
+                <w:lang w:eastAsia="es-CL"/>
+              </w:rPr>
+              <w:t xml:space="preserve"> </w:t>
+            </w:r>
+            <w:r>
+              <w:rPr>
+                <w:rFonts w:ascii="Calibri" w:hAnsi="Calibri" w:cs="Arial"/>
+                <w:iCs/>
+                <w:color w:val="0070C0"/>
+                <w:sz w:val="36"/>
+                <w:szCs w:val="40"/>
+                <w:u w:val="single"/>
+                <w:lang w:eastAsia="es-CL"/>
+              </w:rPr>
+              <w:t>iniciales</w:t>
+            </w:r>
+          </w:p>
+          <w:p>
+            <w:pPr>
+              <w:ind w:left="743"/>
+              <w:rPr>
+                <w:b/>
+                <w:i/>
+                <w:color w:val="0070C0"/>
+                <w:sz w:val="18"/>
+              </w:rPr>
+            </w:pPr>
+            <w:r>
+              <w:rPr>
+                <w:b/>
+                <w:i/>
+                <w:color w:val="0070C0"/>
+                <w:sz w:val="18"/>
+              </w:rPr>
+              <w:drawing>
+                <wp:inline distT="0" distB="0" distL="0" distR="0" wp14:anchorId="4F03A53E" wp14:editId="426F582A">
+                  <wp:extent cx="4514850" cy="2746922"/>
+                  <wp:effectExtent l="0" t="0" r="0" b="0"/>
+                  <wp:docPr id="1058944435" name="Imagen 1"/>
+                  <wp:cNvGraphicFramePr>
+                    <a:graphicFrameLocks xmlns:a="http://schemas.openxmlformats.org/drawingml/2006/main" noChangeAspect="1"/>
+                  </wp:cNvGraphicFramePr>
+                  <a:graphic xmlns:a="http://schemas.openxmlformats.org/drawingml/2006/main">
+                    <a:graphicData uri="http://schemas.openxmlformats.org/drawingml/2006/picture">
+                      <pic:pic xmlns:pic="http://schemas.openxmlformats.org/drawingml/2006/picture">
+                        <pic:nvPicPr>
+                          <pic:cNvPr id="1058944435" name=""/>
+                          <pic:cNvPicPr/>
+                        </pic:nvPicPr>
+                        <pic:blipFill>
+                          <a:blip r:embed="rId14"/>
+                          <a:stretch>
+                            <a:fillRect/>
+                          </a:stretch>
+                        </pic:blipFill>
+                        <pic:spPr>
+                          <a:xfrm>
+                            <a:off x="0" y="0"/>
+                            <a:ext cx="4541427" cy="2763092"/>
+                          </a:xfrm>
+                          <a:prstGeom prst="rect">
+                            <a:avLst/>
+                          </a:prstGeom>
+                        </pic:spPr>
+                      </pic:pic>
+                    </a:graphicData>
+                  </a:graphic>
+                </wp:inline>
+              </w:drawing>
+            </w:r>
+          </w:p>
+          <w:p>
+            <w:pPr>
+              <w:ind w:left="743"/>
+              <w:rPr>
+                <w:rFonts w:ascii="Calibri" w:hAnsi="Calibri" w:cs="Arial"/>
+                <w:i/>
+                <w:color w:val="0070C0"/>
+                <w:sz w:val="20"/>
+                <w:lang w:eastAsia="es-CL"/>
+              </w:rPr>
+            </w:pPr>
+            <w:r>
+              <w:rPr>
+                <w:rFonts w:ascii="Calibri" w:hAnsi="Calibri" w:cs="Arial"/>
+                <w:i/>
+                <w:color w:val="0070C0"/>
+                <w:sz w:val="20"/>
+                <w:lang w:eastAsia="es-CL"/>
+              </w:rPr>
+              <w:t xml:space="preserve">Img </w:t>
+            </w:r>
+            <w:r>
+              <w:rPr>
+                <w:rFonts w:ascii="Calibri" w:hAnsi="Calibri" w:cs="Arial"/>
+                <w:i/>
+                <w:color w:val="0070C0"/>
+                <w:sz w:val="20"/>
+                <w:lang w:eastAsia="es-CL"/>
+              </w:rPr>
+              <w:t>4</w:t>
+            </w:r>
+            <w:r>
+              <w:rPr>
+                <w:rFonts w:ascii="Calibri" w:hAnsi="Calibri" w:cs="Arial"/>
+                <w:i/>
+                <w:color w:val="0070C0"/>
+                <w:sz w:val="20"/>
+                <w:lang w:eastAsia="es-CL"/>
+              </w:rPr>
+              <w:t xml:space="preserve">.- </w:t>
+            </w:r>
+            <w:r>
+              <w:rPr>
+                <w:rFonts w:ascii="Calibri" w:hAnsi="Calibri" w:cs="Arial"/>
+                <w:i/>
+                <w:color w:val="0070C0"/>
+                <w:sz w:val="20"/>
+                <w:lang w:eastAsia="es-CL"/>
+              </w:rPr>
+              <w:t>Mockup de la vista de eventos</w:t>
+            </w:r>
+          </w:p>
+          <w:p>
+            <w:pPr>
+              <w:ind w:left="743"/>
+              <w:rPr>
+                <w:b/>
+                <w:i/>
+                <w:color w:val="0070C0"/>
+                <w:sz w:val="18"/>
+              </w:rPr>
+            </w:pPr>
+          </w:p>
+          <w:p>
+            <w:pPr>
+              <w:ind w:left="743"/>
+              <w:rPr>
+                <w:b/>
+                <w:i/>
+                <w:color w:val="0070C0"/>
+                <w:sz w:val="18"/>
+              </w:rPr>
+            </w:pPr>
+            <w:r>
+              <w:rPr>
+                <w:b/>
+                <w:i/>
+                <w:color w:val="0070C0"/>
+                <w:sz w:val="18"/>
+              </w:rPr>
+              <w:drawing>
+                <wp:inline distT="0" distB="0" distL="0" distR="0" wp14:anchorId="5F2F02D8" wp14:editId="37A4D1DF">
+                  <wp:extent cx="4457602" cy="2724150"/>
+                  <wp:effectExtent l="0" t="0" r="635" b="0"/>
+                  <wp:docPr id="785936491" name="Imagen 1"/>
+                  <wp:cNvGraphicFramePr>
+                    <a:graphicFrameLocks xmlns:a="http://schemas.openxmlformats.org/drawingml/2006/main" noChangeAspect="1"/>
+                  </wp:cNvGraphicFramePr>
+                  <a:graphic xmlns:a="http://schemas.openxmlformats.org/drawingml/2006/main">
+                    <a:graphicData uri="http://schemas.openxmlformats.org/drawingml/2006/picture">
+                      <pic:pic xmlns:pic="http://schemas.openxmlformats.org/drawingml/2006/picture">
+                        <pic:nvPicPr>
+                          <pic:cNvPr id="785936491" name=""/>
+                          <pic:cNvPicPr/>
+                        </pic:nvPicPr>
+                        <pic:blipFill>
+                          <a:blip r:embed="rId15"/>
+                          <a:stretch>
+                            <a:fillRect/>
+                          </a:stretch>
+                        </pic:blipFill>
+                        <pic:spPr>
+                          <a:xfrm>
+                            <a:off x="0" y="0"/>
+                            <a:ext cx="4476940" cy="2735968"/>
+                          </a:xfrm>
+                          <a:prstGeom prst="rect">
+                            <a:avLst/>
+                          </a:prstGeom>
+                        </pic:spPr>
+                      </pic:pic>
+                    </a:graphicData>
+                  </a:graphic>
+                </wp:inline>
+              </w:drawing>
+            </w:r>
+          </w:p>
+          <w:p>
+            <w:pPr>
+              <w:ind w:left="743"/>
+              <w:rPr>
+                <w:rFonts w:ascii="Calibri" w:hAnsi="Calibri" w:cs="Arial"/>
+                <w:i/>
+                <w:color w:val="0070C0"/>
+                <w:sz w:val="20"/>
+                <w:lang w:eastAsia="es-CL"/>
+              </w:rPr>
+            </w:pPr>
+            <w:r>
+              <w:rPr>
+                <w:rFonts w:ascii="Calibri" w:hAnsi="Calibri" w:cs="Arial"/>
+                <w:i/>
+                <w:color w:val="0070C0"/>
+                <w:sz w:val="20"/>
+                <w:lang w:eastAsia="es-CL"/>
+              </w:rPr>
+              <w:t xml:space="preserve">Img </w:t>
+            </w:r>
+            <w:r>
+              <w:rPr>
+                <w:rFonts w:ascii="Calibri" w:hAnsi="Calibri" w:cs="Arial"/>
+                <w:i/>
+                <w:color w:val="0070C0"/>
+                <w:sz w:val="20"/>
+                <w:lang w:eastAsia="es-CL"/>
+              </w:rPr>
+              <w:t>5</w:t>
+            </w:r>
+            <w:r>
+              <w:rPr>
+                <w:rFonts w:ascii="Calibri" w:hAnsi="Calibri" w:cs="Arial"/>
+                <w:i/>
+                <w:color w:val="0070C0"/>
+                <w:sz w:val="20"/>
+                <w:lang w:eastAsia="es-CL"/>
+              </w:rPr>
+              <w:t xml:space="preserve">.- </w:t>
+            </w:r>
+            <w:r>
+              <w:rPr>
+                <w:rFonts w:ascii="Calibri" w:hAnsi="Calibri" w:cs="Arial"/>
+                <w:i/>
+                <w:color w:val="0070C0"/>
+                <w:sz w:val="20"/>
+                <w:lang w:eastAsia="es-CL"/>
+              </w:rPr>
+              <w:t>M</w:t>
+            </w:r>
+            <w:r>
+              <w:rPr>
+                <w:rFonts w:ascii="Calibri" w:hAnsi="Calibri" w:cs="Arial"/>
+                <w:i/>
+                <w:color w:val="0070C0"/>
+                <w:sz w:val="20"/>
+                <w:lang w:eastAsia="es-CL"/>
+              </w:rPr>
+              <w:t>o</w:t>
+            </w:r>
+            <w:r>
+              <w:rPr>
+                <w:rFonts w:ascii="Calibri" w:hAnsi="Calibri" w:cs="Arial"/>
+                <w:i/>
+                <w:color w:val="0070C0"/>
+                <w:sz w:val="20"/>
+                <w:lang w:eastAsia="es-CL"/>
+              </w:rPr>
+              <w:t>ckup de la vista de noticias</w:t>
+            </w:r>
+            <w:r>
+              <w:rPr>
+                <w:rFonts w:ascii="Calibri" w:hAnsi="Calibri" w:cs="Arial"/>
+                <w:i/>
+                <w:color w:val="0070C0"/>
+                <w:sz w:val="20"/>
+                <w:lang w:eastAsia="es-CL"/>
+              </w:rPr>
+              <w:t>.</w:t>
+            </w:r>
+          </w:p>
+          <w:p>
+            <w:pPr>
+              <w:ind w:left="743"/>
+              <w:rPr>
+                <w:b/>
+                <w:i/>
+                <w:color w:val="0070C0"/>
+                <w:sz w:val="18"/>
+              </w:rPr>
+            </w:pPr>
+          </w:p>
+          <w:p>
+            <w:pPr>
+              <w:ind w:left="743"/>
+              <w:rPr>
+                <w:b/>
+                <w:i/>
+                <w:color w:val="0070C0"/>
+                <w:sz w:val="18"/>
+              </w:rPr>
+            </w:pPr>
+            <w:r>
+              <w:rPr>
+                <w:b/>
+                <w:i/>
+                <w:color w:val="0070C0"/>
+                <w:sz w:val="18"/>
+              </w:rPr>
+              <w:lastRenderedPageBreak/>
+              <w:drawing>
+                <wp:inline distT="0" distB="0" distL="0" distR="0" wp14:anchorId="03AF5273" wp14:editId="72B8A699">
+                  <wp:extent cx="4357689" cy="2219325"/>
+                  <wp:effectExtent l="0" t="0" r="5080" b="0"/>
+                  <wp:docPr id="227583460" name="Imagen 1"/>
+                  <wp:cNvGraphicFramePr>
+                    <a:graphicFrameLocks xmlns:a="http://schemas.openxmlformats.org/drawingml/2006/main" noChangeAspect="1"/>
+                  </wp:cNvGraphicFramePr>
+                  <a:graphic xmlns:a="http://schemas.openxmlformats.org/drawingml/2006/main">
+                    <a:graphicData uri="http://schemas.openxmlformats.org/drawingml/2006/picture">
+                      <pic:pic xmlns:pic="http://schemas.openxmlformats.org/drawingml/2006/picture">
+                        <pic:nvPicPr>
+                          <pic:cNvPr id="227583460" name=""/>
+                          <pic:cNvPicPr/>
+                        </pic:nvPicPr>
+                        <pic:blipFill>
+                          <a:blip r:embed="rId16"/>
+                          <a:stretch>
+                            <a:fillRect/>
+                          </a:stretch>
+                        </pic:blipFill>
+                        <pic:spPr>
+                          <a:xfrm>
+                            <a:off x="0" y="0"/>
+                            <a:ext cx="4395869" cy="2238770"/>
+                          </a:xfrm>
+                          <a:prstGeom prst="rect">
+                            <a:avLst/>
+                          </a:prstGeom>
+                        </pic:spPr>
+                      </pic:pic>
+                    </a:graphicData>
+                  </a:graphic>
+                </wp:inline>
+              </w:drawing>
+            </w:r>
+          </w:p>
+          <w:p>
+            <w:pPr>
+              <w:ind w:left="743"/>
+              <w:rPr>
+                <w:rFonts w:ascii="Calibri" w:hAnsi="Calibri" w:cs="Arial"/>
+                <w:i/>
+                <w:color w:val="0070C0"/>
+                <w:sz w:val="20"/>
+                <w:lang w:eastAsia="es-CL"/>
+              </w:rPr>
+            </w:pPr>
+            <w:r>
+              <w:rPr>
+                <w:rFonts w:ascii="Calibri" w:hAnsi="Calibri" w:cs="Arial"/>
+                <w:i/>
+                <w:color w:val="0070C0"/>
+                <w:sz w:val="20"/>
+                <w:lang w:eastAsia="es-CL"/>
+              </w:rPr>
+              <w:t xml:space="preserve">Img </w:t>
+            </w:r>
+            <w:r>
+              <w:rPr>
+                <w:rFonts w:ascii="Calibri" w:hAnsi="Calibri" w:cs="Arial"/>
+                <w:i/>
+                <w:color w:val="0070C0"/>
+                <w:sz w:val="20"/>
+                <w:lang w:eastAsia="es-CL"/>
+              </w:rPr>
+              <w:t>6</w:t>
+            </w:r>
+            <w:r>
+              <w:rPr>
+                <w:rFonts w:ascii="Calibri" w:hAnsi="Calibri" w:cs="Arial"/>
+                <w:i/>
+                <w:color w:val="0070C0"/>
+                <w:sz w:val="20"/>
+                <w:lang w:eastAsia="es-CL"/>
+              </w:rPr>
+              <w:t xml:space="preserve">.- </w:t>
+            </w:r>
+            <w:r>
+              <w:rPr>
+                <w:rFonts w:ascii="Calibri" w:hAnsi="Calibri" w:cs="Arial"/>
+                <w:i/>
+                <w:color w:val="0070C0"/>
+                <w:sz w:val="20"/>
+                <w:lang w:eastAsia="es-CL"/>
+              </w:rPr>
+              <w:t>Mockup de la vista d</w:t>
+            </w:r>
+            <w:r>
+              <w:rPr>
+                <w:rFonts w:ascii="Calibri" w:hAnsi="Calibri" w:cs="Arial"/>
+                <w:i/>
+                <w:color w:val="0070C0"/>
+                <w:sz w:val="20"/>
+                <w:lang w:eastAsia="es-CL"/>
+              </w:rPr>
+              <w:t>etallada de eventos</w:t>
+            </w:r>
+            <w:r>
+              <w:rPr>
+                <w:rFonts w:ascii="Calibri" w:hAnsi="Calibri" w:cs="Arial"/>
+                <w:i/>
+                <w:color w:val="0070C0"/>
+                <w:sz w:val="20"/>
+                <w:lang w:eastAsia="es-CL"/>
+              </w:rPr>
+              <w:t>.</w:t>
+            </w:r>
+          </w:p>
+          <w:p>
+            <w:pPr>
+              <w:ind w:left="743"/>
+              <w:rPr>
+                <w:rFonts w:ascii="Calibri" w:hAnsi="Calibri" w:cs="Arial"/>
+                <w:i/>
+                <w:color w:val="0070C0"/>
+                <w:sz w:val="20"/>
+                <w:lang w:eastAsia="es-CL"/>
+              </w:rPr>
+            </w:pPr>
+          </w:p>
+          <w:p>
+            <w:pPr>
+              <w:ind w:left="743"/>
+              <w:rPr>
+                <w:rFonts w:ascii="Calibri" w:hAnsi="Calibri" w:cs="Arial"/>
+                <w:iCs/>
+                <w:color w:val="0070C0"/>
+                <w:sz w:val="36"/>
+                <w:szCs w:val="40"/>
+                <w:u w:val="single"/>
+                <w:lang w:eastAsia="es-CL"/>
+              </w:rPr>
+            </w:pPr>
+            <w:r>
+              <w:rPr>
+                <w:rFonts w:ascii="Calibri" w:hAnsi="Calibri" w:cs="Arial"/>
+                <w:iCs/>
+                <w:color w:val="0070C0"/>
+                <w:sz w:val="36"/>
+                <w:szCs w:val="40"/>
+                <w:u w:val="single"/>
+                <w:lang w:eastAsia="es-CL"/>
+              </w:rPr>
+              <w:t>Vistas del proyecto</w:t>
+            </w:r>
+          </w:p>
+          <w:p>
+            <w:pPr>
+              <w:ind w:left="743"/>
+              <w:rPr>
+                <w:rFonts w:ascii="Calibri" w:hAnsi="Calibri" w:cs="Arial"/>
+                <w:i/>
+                <w:color w:val="0070C0"/>
+                <w:sz w:val="20"/>
+                <w:lang w:eastAsia="es-CL"/>
+              </w:rPr>
+            </w:pPr>
+          </w:p>
+          <w:p>
+            <w:pPr>
+              <w:ind w:left="743"/>
+              <w:rPr>
+                <w:rFonts w:ascii="Calibri" w:hAnsi="Calibri" w:cs="Arial"/>
+                <w:i/>
+                <w:color w:val="0070C0"/>
+                <w:sz w:val="20"/>
+                <w:lang w:eastAsia="es-CL"/>
+              </w:rPr>
+            </w:pPr>
+            <w:r>
+              <w:rPr>
+                <w:rFonts w:ascii="Calibri" w:hAnsi="Calibri" w:cs="Arial"/>
+                <w:i/>
+                <w:color w:val="0070C0"/>
+                <w:sz w:val="20"/>
+                <w:lang w:eastAsia="es-CL"/>
+              </w:rPr>
+              <w:drawing>
+                <wp:inline distT="0" distB="0" distL="0" distR="0" wp14:anchorId="477ED722" wp14:editId="19EF04C5">
+                  <wp:extent cx="4307205" cy="2245785"/>
+                  <wp:effectExtent l="0" t="0" r="0" b="2540"/>
+                  <wp:docPr id="1230524629" name="Imagen 1"/>
+                  <wp:cNvGraphicFramePr>
+                    <a:graphicFrameLocks xmlns:a="http://schemas.openxmlformats.org/drawingml/2006/main" noChangeAspect="1"/>
+                  </wp:cNvGraphicFramePr>
+                  <a:graphic xmlns:a="http://schemas.openxmlformats.org/drawingml/2006/main">
+                    <a:graphicData uri="http://schemas.openxmlformats.org/drawingml/2006/picture">
+                      <pic:pic xmlns:pic="http://schemas.openxmlformats.org/drawingml/2006/picture">
+                        <pic:nvPicPr>
+                          <pic:cNvPr id="1230524629" name=""/>
+                          <pic:cNvPicPr/>
+                        </pic:nvPicPr>
+                        <pic:blipFill>
+                          <a:blip r:embed="rId17"/>
+                          <a:stretch>
+                            <a:fillRect/>
+                          </a:stretch>
+                        </pic:blipFill>
+                        <pic:spPr>
+                          <a:xfrm>
+                            <a:off x="0" y="0"/>
+                            <a:ext cx="4312898" cy="2248754"/>
+                          </a:xfrm>
+                          <a:prstGeom prst="rect">
+                            <a:avLst/>
+                          </a:prstGeom>
+                        </pic:spPr>
+                      </pic:pic>
+                    </a:graphicData>
+                  </a:graphic>
+                </wp:inline>
+              </w:drawing>
+            </w:r>
+          </w:p>
+          <w:p>
+            <w:pPr>
+              <w:ind w:left="743"/>
+              <w:rPr>
+                <w:rFonts w:ascii="Calibri" w:hAnsi="Calibri" w:cs="Arial"/>
+                <w:i/>
+                <w:color w:val="0070C0"/>
+                <w:sz w:val="20"/>
+                <w:lang w:eastAsia="es-CL"/>
+              </w:rPr>
+            </w:pPr>
+            <w:r>
+              <w:rPr>
+                <w:rFonts w:ascii="Calibri" w:hAnsi="Calibri" w:cs="Arial"/>
+                <w:i/>
+                <w:color w:val="0070C0"/>
+                <w:sz w:val="20"/>
+                <w:lang w:eastAsia="es-CL"/>
+              </w:rPr>
+              <w:t xml:space="preserve">Img </w:t>
+            </w:r>
+            <w:r>
+              <w:rPr>
+                <w:rFonts w:ascii="Calibri" w:hAnsi="Calibri" w:cs="Arial"/>
+                <w:i/>
+                <w:color w:val="0070C0"/>
+                <w:sz w:val="20"/>
+                <w:lang w:eastAsia="es-CL"/>
+              </w:rPr>
+              <w:t>7</w:t>
+            </w:r>
+            <w:r>
+              <w:rPr>
+                <w:rFonts w:ascii="Calibri" w:hAnsi="Calibri" w:cs="Arial"/>
+                <w:i/>
+                <w:color w:val="0070C0"/>
+                <w:sz w:val="20"/>
+                <w:lang w:eastAsia="es-CL"/>
+              </w:rPr>
+              <w:t>.-</w:t>
+            </w:r>
+            <w:r>
+              <w:rPr>
+                <w:rFonts w:ascii="Calibri" w:hAnsi="Calibri" w:cs="Arial"/>
+                <w:i/>
+                <w:color w:val="0070C0"/>
+                <w:sz w:val="20"/>
+                <w:lang w:eastAsia="es-CL"/>
+              </w:rPr>
+              <w:t>Vista preliminar de la sección de noticias</w:t>
+            </w:r>
+            <w:r>
+              <w:rPr>
+                <w:rFonts w:ascii="Calibri" w:hAnsi="Calibri" w:cs="Arial"/>
+                <w:i/>
+                <w:color w:val="0070C0"/>
+                <w:sz w:val="20"/>
+                <w:lang w:eastAsia="es-CL"/>
+              </w:rPr>
+              <w:t>.</w:t>
+            </w:r>
+          </w:p>
+          <w:p>
+            <w:pPr>
+              <w:ind w:left="743"/>
+              <w:rPr>
+                <w:rFonts w:ascii="Calibri" w:hAnsi="Calibri" w:cs="Arial"/>
+                <w:i/>
+                <w:color w:val="0070C0"/>
+                <w:sz w:val="20"/>
+                <w:lang w:eastAsia="es-CL"/>
+              </w:rPr>
+            </w:pPr>
+          </w:p>
+          <w:p>
+            <w:pPr>
+              <w:ind w:left="743"/>
+              <w:rPr>
+                <w:rFonts w:ascii="Calibri" w:hAnsi="Calibri" w:cs="Arial"/>
+                <w:i/>
+                <w:color w:val="0070C0"/>
+                <w:sz w:val="20"/>
+                <w:lang w:eastAsia="es-CL"/>
+              </w:rPr>
+            </w:pPr>
+            <w:r>
+              <w:rPr>
+                <w:rFonts w:ascii="Calibri" w:hAnsi="Calibri" w:cs="Arial"/>
+                <w:i/>
+                <w:color w:val="0070C0"/>
+                <w:sz w:val="20"/>
+                <w:lang w:eastAsia="es-CL"/>
+              </w:rPr>
+              <w:lastRenderedPageBreak/>
+              <w:drawing>
+                <wp:inline distT="0" distB="0" distL="0" distR="0" wp14:anchorId="69DC4083" wp14:editId="1BBB4ECF">
+                  <wp:extent cx="4307759" cy="2228850"/>
+                  <wp:effectExtent l="0" t="0" r="0" b="0"/>
+                  <wp:docPr id="1547078878" name="Imagen 1"/>
+                  <wp:cNvGraphicFramePr>
+                    <a:graphicFrameLocks xmlns:a="http://schemas.openxmlformats.org/drawingml/2006/main" noChangeAspect="1"/>
+                  </wp:cNvGraphicFramePr>
+                  <a:graphic xmlns:a="http://schemas.openxmlformats.org/drawingml/2006/main">
+                    <a:graphicData uri="http://schemas.openxmlformats.org/drawingml/2006/picture">
+                      <pic:pic xmlns:pic="http://schemas.openxmlformats.org/drawingml/2006/picture">
+                        <pic:nvPicPr>
+                          <pic:cNvPr id="1547078878" name=""/>
+                          <pic:cNvPicPr/>
+                        </pic:nvPicPr>
+                        <pic:blipFill>
+                          <a:blip r:embed="rId18"/>
+                          <a:stretch>
+                            <a:fillRect/>
+                          </a:stretch>
+                        </pic:blipFill>
+                        <pic:spPr>
+                          <a:xfrm>
+                            <a:off x="0" y="0"/>
+                            <a:ext cx="4323046" cy="2236760"/>
+                          </a:xfrm>
+                          <a:prstGeom prst="rect">
+                            <a:avLst/>
+                          </a:prstGeom>
+                        </pic:spPr>
+                      </pic:pic>
+                    </a:graphicData>
+                  </a:graphic>
+                </wp:inline>
+              </w:drawing>
+            </w:r>
+          </w:p>
+          <w:p>
+            <w:pPr>
+              <w:ind w:left="743"/>
+              <w:rPr>
+                <w:rFonts w:ascii="Calibri" w:hAnsi="Calibri" w:cs="Arial"/>
+                <w:i/>
+                <w:color w:val="0070C0"/>
+                <w:sz w:val="20"/>
+                <w:lang w:eastAsia="es-CL"/>
+              </w:rPr>
+            </w:pPr>
+            <w:r>
+              <w:rPr>
+                <w:rFonts w:ascii="Calibri" w:hAnsi="Calibri" w:cs="Arial"/>
+                <w:i/>
+                <w:color w:val="0070C0"/>
+                <w:sz w:val="20"/>
+                <w:lang w:eastAsia="es-CL"/>
+              </w:rPr>
+              <w:t xml:space="preserve">Img </w:t>
+            </w:r>
+            <w:r>
+              <w:rPr>
+                <w:rFonts w:ascii="Calibri" w:hAnsi="Calibri" w:cs="Arial"/>
+                <w:i/>
+                <w:color w:val="0070C0"/>
+                <w:sz w:val="20"/>
+                <w:lang w:eastAsia="es-CL"/>
+              </w:rPr>
+              <w:t>8</w:t>
+            </w:r>
+            <w:r>
+              <w:rPr>
+                <w:rFonts w:ascii="Calibri" w:hAnsi="Calibri" w:cs="Arial"/>
+                <w:i/>
+                <w:color w:val="0070C0"/>
+                <w:sz w:val="20"/>
+                <w:lang w:eastAsia="es-CL"/>
+              </w:rPr>
+              <w:t>.-</w:t>
+            </w:r>
+            <w:r>
+              <w:rPr>
+                <w:rFonts w:ascii="Calibri" w:hAnsi="Calibri" w:cs="Arial"/>
+                <w:i/>
+                <w:color w:val="0070C0"/>
+                <w:sz w:val="20"/>
+                <w:lang w:eastAsia="es-CL"/>
+              </w:rPr>
+              <w:t>Vista preliminar del certificado de residencia recibido en email personal.</w:t>
+            </w:r>
+          </w:p>
+          <w:p>
+            <w:pPr>
+              <w:ind w:left="743"/>
+              <w:rPr>
+                <w:rFonts w:ascii="Calibri" w:hAnsi="Calibri" w:cs="Arial"/>
+                <w:i/>
+                <w:color w:val="0070C0"/>
+                <w:sz w:val="20"/>
+                <w:lang w:eastAsia="es-CL"/>
+              </w:rPr>
+            </w:pPr>
+            <w:r>
+              <w:rPr>
+                <w:rFonts w:ascii="Calibri" w:hAnsi="Calibri" w:cs="Arial"/>
+                <w:i/>
+                <w:color w:val="0070C0"/>
+                <w:sz w:val="20"/>
+                <w:lang w:eastAsia="es-CL"/>
+              </w:rPr>
+              <w:drawing>
+                <wp:inline distT="0" distB="0" distL="0" distR="0" wp14:anchorId="538DAB01" wp14:editId="12233E6B">
+                  <wp:extent cx="3976713" cy="3228975"/>
+                  <wp:effectExtent l="0" t="0" r="5080" b="0"/>
+                  <wp:docPr id="1225939843" name="Imagen 1"/>
+                  <wp:cNvGraphicFramePr>
+                    <a:graphicFrameLocks xmlns:a="http://schemas.openxmlformats.org/drawingml/2006/main" noChangeAspect="1"/>
+                  </wp:cNvGraphicFramePr>
+                  <a:graphic xmlns:a="http://schemas.openxmlformats.org/drawingml/2006/main">
+                    <a:graphicData uri="http://schemas.openxmlformats.org/drawingml/2006/picture">
+                      <pic:pic xmlns:pic="http://schemas.openxmlformats.org/drawingml/2006/picture">
+                        <pic:nvPicPr>
+                          <pic:cNvPr id="1225939843" name=""/>
+                          <pic:cNvPicPr/>
+                        </pic:nvPicPr>
+                        <pic:blipFill>
+                          <a:blip r:embed="rId19"/>
+                          <a:stretch>
+                            <a:fillRect/>
+                          </a:stretch>
+                        </pic:blipFill>
+                        <pic:spPr>
+                          <a:xfrm>
+                            <a:off x="0" y="0"/>
+                            <a:ext cx="3980882" cy="3232360"/>
+                          </a:xfrm>
+                          <a:prstGeom prst="rect">
+                            <a:avLst/>
+                          </a:prstGeom>
+                        </pic:spPr>
+                      </pic:pic>
+                    </a:graphicData>
+                  </a:graphic>
+                </wp:inline>
+              </w:drawing>
+            </w:r>
+          </w:p>
+          <w:p>
+            <w:pPr>
+              <w:ind w:left="743"/>
+              <w:rPr>
+                <w:rFonts w:ascii="Calibri" w:hAnsi="Calibri" w:cs="Arial"/>
+                <w:i/>
+                <w:color w:val="0070C0"/>
+                <w:sz w:val="20"/>
+                <w:lang w:eastAsia="es-CL"/>
+              </w:rPr>
+            </w:pPr>
+            <w:r>
+              <w:rPr>
+                <w:rFonts w:ascii="Calibri" w:hAnsi="Calibri" w:cs="Arial"/>
+                <w:i/>
+                <w:color w:val="0070C0"/>
+                <w:sz w:val="20"/>
+                <w:lang w:eastAsia="es-CL"/>
+              </w:rPr>
+              <w:t xml:space="preserve">Img </w:t>
+            </w:r>
+            <w:r>
+              <w:rPr>
+                <w:rFonts w:ascii="Calibri" w:hAnsi="Calibri" w:cs="Arial"/>
+                <w:i/>
+                <w:color w:val="0070C0"/>
+                <w:sz w:val="20"/>
+                <w:lang w:eastAsia="es-CL"/>
+              </w:rPr>
+              <w:t>9</w:t>
+            </w:r>
+            <w:r>
+              <w:rPr>
+                <w:rFonts w:ascii="Calibri" w:hAnsi="Calibri" w:cs="Arial"/>
+                <w:i/>
+                <w:color w:val="0070C0"/>
+                <w:sz w:val="20"/>
+                <w:lang w:eastAsia="es-CL"/>
+              </w:rPr>
+              <w:t>.-</w:t>
+            </w:r>
+            <w:r>
+              <w:rPr>
+                <w:rFonts w:ascii="Calibri" w:hAnsi="Calibri" w:cs="Arial"/>
+                <w:i/>
+                <w:color w:val="0070C0"/>
+                <w:sz w:val="20"/>
+                <w:lang w:eastAsia="es-CL"/>
+              </w:rPr>
+              <w:t>Vista preliminar d</w:t>
+            </w:r>
+            <w:r>
+              <w:rPr>
+                <w:rFonts w:ascii="Calibri" w:hAnsi="Calibri" w:cs="Arial"/>
+                <w:i/>
+                <w:color w:val="0070C0"/>
+                <w:sz w:val="20"/>
+                <w:lang w:eastAsia="es-CL"/>
+              </w:rPr>
+              <w:t>e envíos de email</w:t>
+            </w:r>
+          </w:p>
+          <w:p>
+            <w:pPr>
+              <w:ind w:left="743"/>
+              <w:rPr>
+                <w:rFonts w:ascii="Calibri" w:hAnsi="Calibri" w:cs="Arial"/>
+                <w:i/>
+                <w:color w:val="0070C0"/>
+                <w:sz w:val="20"/>
+                <w:lang w:eastAsia="es-CL"/>
+              </w:rPr>
+            </w:pPr>
+          </w:p>
+          <w:p>
+            <w:pPr>
+              <w:ind w:left="743"/>
+              <w:rPr>
+                <w:rFonts w:ascii="Calibri" w:hAnsi="Calibri" w:cs="Arial"/>
+                <w:i/>
+                <w:color w:val="0070C0"/>
+                <w:sz w:val="20"/>
+                <w:lang w:eastAsia="es-CL"/>
+              </w:rPr>
+            </w:pPr>
+            <w:r>
+              <w:rPr>
+                <w:rFonts w:ascii="Calibri" w:hAnsi="Calibri" w:cs="Arial"/>
+                <w:i/>
+                <w:color w:val="0070C0"/>
+                <w:sz w:val="20"/>
+                <w:lang w:eastAsia="es-CL"/>
+              </w:rPr>
+              <w:lastRenderedPageBreak/>
+              <w:drawing>
+                <wp:inline distT="0" distB="0" distL="0" distR="0" wp14:anchorId="6FC0BCE5" wp14:editId="65567B04">
+                  <wp:extent cx="4493632" cy="2228850"/>
+                  <wp:effectExtent l="0" t="0" r="2540" b="0"/>
+                  <wp:docPr id="1333420301" name="Imagen 1"/>
+                  <wp:cNvGraphicFramePr>
+                    <a:graphicFrameLocks xmlns:a="http://schemas.openxmlformats.org/drawingml/2006/main" noChangeAspect="1"/>
+                  </wp:cNvGraphicFramePr>
+                  <a:graphic xmlns:a="http://schemas.openxmlformats.org/drawingml/2006/main">
+                    <a:graphicData uri="http://schemas.openxmlformats.org/drawingml/2006/picture">
+                      <pic:pic xmlns:pic="http://schemas.openxmlformats.org/drawingml/2006/picture">
+                        <pic:nvPicPr>
+                          <pic:cNvPr id="1333420301" name=""/>
+                          <pic:cNvPicPr/>
+                        </pic:nvPicPr>
+                        <pic:blipFill>
+                          <a:blip r:embed="rId20"/>
+                          <a:stretch>
+                            <a:fillRect/>
+                          </a:stretch>
+                        </pic:blipFill>
+                        <pic:spPr>
+                          <a:xfrm>
+                            <a:off x="0" y="0"/>
+                            <a:ext cx="4498337" cy="2231184"/>
+                          </a:xfrm>
+                          <a:prstGeom prst="rect">
+                            <a:avLst/>
+                          </a:prstGeom>
+                        </pic:spPr>
+                      </pic:pic>
+                    </a:graphicData>
+                  </a:graphic>
+                </wp:inline>
+              </w:drawing>
+            </w:r>
+            <w:r>
+              <w:rPr>
+                <w:rFonts w:ascii="Calibri" w:hAnsi="Calibri" w:cs="Arial"/>
+                <w:i/>
+                <w:color w:val="0070C0"/>
+                <w:sz w:val="20"/>
+                <w:lang w:eastAsia="es-CL"/>
+              </w:rPr>
+              <w:t>.</w:t>
+            </w:r>
+          </w:p>
+          <w:p>
+            <w:pPr>
+              <w:ind w:left="743"/>
+              <w:rPr>
+                <w:rFonts w:ascii="Calibri" w:hAnsi="Calibri" w:cs="Arial"/>
+                <w:i/>
+                <w:color w:val="0070C0"/>
+                <w:sz w:val="20"/>
+                <w:lang w:eastAsia="es-CL"/>
+              </w:rPr>
+            </w:pPr>
+            <w:r>
+              <w:rPr>
+                <w:rFonts w:ascii="Calibri" w:hAnsi="Calibri" w:cs="Arial"/>
+                <w:i/>
+                <w:color w:val="0070C0"/>
+                <w:sz w:val="20"/>
+                <w:lang w:eastAsia="es-CL"/>
+              </w:rPr>
+              <w:t xml:space="preserve">Img </w:t>
+            </w:r>
+            <w:r>
+              <w:rPr>
+                <w:rFonts w:ascii="Calibri" w:hAnsi="Calibri" w:cs="Arial"/>
+                <w:i/>
+                <w:color w:val="0070C0"/>
+                <w:sz w:val="20"/>
+                <w:lang w:eastAsia="es-CL"/>
+              </w:rPr>
+              <w:t>10</w:t>
+            </w:r>
+            <w:r>
+              <w:rPr>
+                <w:rFonts w:ascii="Calibri" w:hAnsi="Calibri" w:cs="Arial"/>
+                <w:i/>
+                <w:color w:val="0070C0"/>
+                <w:sz w:val="20"/>
+                <w:lang w:eastAsia="es-CL"/>
+              </w:rPr>
+              <w:t>.-</w:t>
+            </w:r>
+            <w:r>
+              <w:rPr>
+                <w:rFonts w:ascii="Calibri" w:hAnsi="Calibri" w:cs="Arial"/>
+                <w:i/>
+                <w:color w:val="0070C0"/>
+                <w:sz w:val="20"/>
+                <w:lang w:eastAsia="es-CL"/>
+              </w:rPr>
+              <w:t xml:space="preserve">Vista preliminar </w:t>
+            </w:r>
+            <w:r>
+              <w:rPr>
+                <w:rFonts w:ascii="Calibri" w:hAnsi="Calibri" w:cs="Arial"/>
+                <w:i/>
+                <w:color w:val="0070C0"/>
+                <w:sz w:val="20"/>
+                <w:lang w:eastAsia="es-CL"/>
+              </w:rPr>
+              <w:t>de eventos</w:t>
+            </w:r>
+          </w:p>
+          <w:p>
+            <w:pPr>
+              <w:ind w:left="743"/>
+              <w:rPr>
+                <w:rFonts w:ascii="Calibri" w:hAnsi="Calibri" w:cs="Arial"/>
+                <w:i/>
+                <w:color w:val="0070C0"/>
+                <w:sz w:val="20"/>
+                <w:lang w:eastAsia="es-CL"/>
+              </w:rPr>
+            </w:pPr>
+          </w:p>
+          <w:p>
+            <w:pPr>
+              <w:ind w:left="743"/>
+              <w:rPr>
+                <w:rFonts w:ascii="Calibri" w:hAnsi="Calibri" w:cs="Arial"/>
+                <w:i/>
+                <w:color w:val="0070C0"/>
+                <w:sz w:val="20"/>
+                <w:lang w:eastAsia="es-CL"/>
+              </w:rPr>
+            </w:pPr>
+            <w:r>
+              <w:rPr>
+                <w:rFonts w:ascii="Calibri" w:hAnsi="Calibri" w:cs="Arial"/>
+                <w:i/>
+                <w:color w:val="0070C0"/>
+                <w:sz w:val="20"/>
+                <w:lang w:eastAsia="es-CL"/>
+              </w:rPr>
+              <w:drawing>
+                <wp:inline distT="0" distB="0" distL="0" distR="0" wp14:anchorId="13BD6CD9" wp14:editId="28846B76">
+                  <wp:extent cx="4123950" cy="2019300"/>
+                  <wp:effectExtent l="0" t="0" r="0" b="0"/>
+                  <wp:docPr id="2020757761" name="Imagen 1"/>
+                  <wp:cNvGraphicFramePr>
+                    <a:graphicFrameLocks xmlns:a="http://schemas.openxmlformats.org/drawingml/2006/main" noChangeAspect="1"/>
+                  </wp:cNvGraphicFramePr>
+                  <a:graphic xmlns:a="http://schemas.openxmlformats.org/drawingml/2006/main">
+                    <a:graphicData uri="http://schemas.openxmlformats.org/drawingml/2006/picture">
+                      <pic:pic xmlns:pic="http://schemas.openxmlformats.org/drawingml/2006/picture">
+                        <pic:nvPicPr>
+                          <pic:cNvPr id="2020757761" name=""/>
+                          <pic:cNvPicPr/>
+                        </pic:nvPicPr>
+                        <pic:blipFill>
+                          <a:blip r:embed="rId21"/>
+                          <a:stretch>
+                            <a:fillRect/>
+                          </a:stretch>
+                        </pic:blipFill>
+                        <pic:spPr>
+                          <a:xfrm>
+                            <a:off x="0" y="0"/>
+                            <a:ext cx="4131218" cy="2022859"/>
+                          </a:xfrm>
+                          <a:prstGeom prst="rect">
+                            <a:avLst/>
+                          </a:prstGeom>
+                        </pic:spPr>
+                      </pic:pic>
+                    </a:graphicData>
+                  </a:graphic>
+                </wp:inline>
+              </w:drawing>
+            </w:r>
+          </w:p>
+          <w:p>
+            <w:pPr>
+              <w:ind w:left="743"/>
+              <w:rPr>
+                <w:rFonts w:ascii="Calibri" w:hAnsi="Calibri" w:cs="Arial"/>
+                <w:i/>
+                <w:color w:val="0070C0"/>
+                <w:sz w:val="20"/>
+                <w:lang w:eastAsia="es-CL"/>
+              </w:rPr>
+            </w:pPr>
+            <w:r>
+              <w:rPr>
+                <w:rFonts w:ascii="Calibri" w:hAnsi="Calibri" w:cs="Arial"/>
+                <w:i/>
+                <w:color w:val="0070C0"/>
+                <w:sz w:val="20"/>
+                <w:lang w:eastAsia="es-CL"/>
+              </w:rPr>
+              <w:t xml:space="preserve">Img </w:t>
+            </w:r>
+            <w:r>
+              <w:rPr>
+                <w:rFonts w:ascii="Calibri" w:hAnsi="Calibri" w:cs="Arial"/>
+                <w:i/>
+                <w:color w:val="0070C0"/>
+                <w:sz w:val="20"/>
+                <w:lang w:eastAsia="es-CL"/>
+              </w:rPr>
+              <w:t>1</w:t>
+            </w:r>
+            <w:r>
+              <w:rPr>
+                <w:rFonts w:ascii="Calibri" w:hAnsi="Calibri" w:cs="Arial"/>
+                <w:i/>
+                <w:color w:val="0070C0"/>
+                <w:sz w:val="20"/>
+                <w:lang w:eastAsia="es-CL"/>
+              </w:rPr>
+              <w:t>1</w:t>
+            </w:r>
+            <w:r>
+              <w:rPr>
+                <w:rFonts w:ascii="Calibri" w:hAnsi="Calibri" w:cs="Arial"/>
+                <w:i/>
+                <w:color w:val="0070C0"/>
+                <w:sz w:val="20"/>
+                <w:lang w:eastAsia="es-CL"/>
+              </w:rPr>
+              <w:t>.-</w:t>
+            </w:r>
+            <w:r>
+              <w:rPr>
+                <w:rFonts w:ascii="Calibri" w:hAnsi="Calibri" w:cs="Arial"/>
+                <w:i/>
+                <w:color w:val="0070C0"/>
+                <w:sz w:val="20"/>
+                <w:lang w:eastAsia="es-CL"/>
+              </w:rPr>
+              <w:t xml:space="preserve">Vista preliminar de </w:t>
+            </w:r>
+            <w:r>
+              <w:rPr>
+                <w:rFonts w:ascii="Calibri" w:hAnsi="Calibri" w:cs="Arial"/>
+                <w:i/>
+                <w:color w:val="0070C0"/>
+                <w:sz w:val="20"/>
+                <w:lang w:eastAsia="es-CL"/>
+              </w:rPr>
+              <w:t>publicación de noticias.</w:t>
+            </w:r>
+          </w:p>
+          <w:p>
+            <w:pPr>
+              <w:ind w:left="743"/>
+              <w:rPr>
+                <w:b/>
+                <w:i/>
+                <w:color w:val="0070C0"/>
+                <w:sz w:val="18"/>
+              </w:rPr>
+            </w:pPr>
           </w:p>
         </w:tc>
       </w:tr>
@@ -1528,6 +3067,7 @@
           </w:tcPr>
           <w:p>
             <w:pPr>
+              <w:jc w:val="both"/>
               <w:rPr>
                 <w:rFonts w:ascii="Calibri" w:hAnsi="Calibri" w:cs="Arial"/>
                 <w:iCs/>
@@ -1565,7 +3105,15 @@
                 <w:iCs/>
                 <w:lang w:eastAsia="es-CL"/>
               </w:rPr>
-              <w:t xml:space="preserve">ser utilizado en la industria hoy en día </w:t>
+              <w:t>ser utilizado en la industria hoy en día</w:t>
+            </w:r>
+            <w:r>
+              <w:rPr>
+                <w:rFonts w:ascii="Calibri" w:hAnsi="Calibri" w:cs="Arial"/>
+                <w:iCs/>
+                <w:lang w:eastAsia="es-CL"/>
+              </w:rPr>
+              <w:t>.</w:t>
             </w:r>
           </w:p>
         </w:tc>
@@ -1606,7 +3154,7 @@
     </w:p>
     <w:p/>
     <w:sectPr>
-      <w:headerReference w:type="default" r:id="rId11"/>
+      <w:headerReference w:type="default" r:id="rId22"/>
       <w:pgSz w:w="11906" w:h="16838"/>
       <w:pgMar w:top="1417" w:right="1701" w:bottom="1417" w:left="1701" w:header="708" w:footer="708" w:gutter="0"/>
       <w:cols w:space="708"/>
@@ -1712,17 +3260,7 @@
               <w:sz w:val="24"/>
               <w:szCs w:val="24"/>
             </w:rPr>
-            <w:t>Guía Estudiante</w:t>
-          </w:r>
-          <w:r>
-            <w:rPr>
-              <w:rFonts w:ascii="Century Gothic" w:eastAsia="Century Gothic" w:hAnsi="Century Gothic" w:cs="Century Gothic"/>
-              <w:b/>
-              <w:color w:val="1D2763"/>
-              <w:sz w:val="24"/>
-              <w:szCs w:val="24"/>
-            </w:rPr>
-            <w:t xml:space="preserve"> </w:t>
+            <w:t xml:space="preserve">Guía Estudiante </w:t>
           </w:r>
           <w:r>
             <w:rPr>
@@ -1762,17 +3300,7 @@
               <w:sz w:val="24"/>
               <w:szCs w:val="24"/>
             </w:rPr>
-            <w:t xml:space="preserve"> Proyecto APT</w:t>
-          </w:r>
-          <w:r>
-            <w:rPr>
-              <w:rFonts w:ascii="Century Gothic" w:eastAsia="Century Gothic" w:hAnsi="Century Gothic" w:cs="Century Gothic"/>
-              <w:b/>
-              <w:color w:val="1D2763"/>
-              <w:sz w:val="24"/>
-              <w:szCs w:val="24"/>
-            </w:rPr>
-            <w:t xml:space="preserve"> </w:t>
+            <w:t xml:space="preserve"> Proyecto APT </w:t>
           </w:r>
         </w:p>
         <w:p>
@@ -1826,12 +3354,11 @@
               <w:b/>
               <w:sz w:val="30"/>
               <w:szCs w:val="30"/>
-              <w:lang w:val="es-ES_tradnl" w:eastAsia="es-ES"/>
+              <w:lang w:eastAsia="es-ES"/>
             </w:rPr>
           </w:pPr>
           <w:r>
             <w:rPr>
-              <w:noProof/>
               <w:lang w:eastAsia="es-CL"/>
             </w:rPr>
             <w:drawing>
@@ -3007,7 +4534,7 @@
   <w:style w:type="paragraph" w:default="1" w:styleId="Normal">
     <w:name w:val="Normal"/>
     <w:qFormat/>
-    <w:rsid w:val="004B72CB"/>
+    <w:rsid w:val="00980048"/>
     <w:pPr>
       <w:spacing w:after="160" w:line="259" w:lineRule="auto"/>
     </w:pPr>
@@ -3612,6 +5139,12 @@
 </file>
 
 <file path=customXml/item1.xml><?xml version="1.0" encoding="utf-8"?>
+<p:properties xmlns:p="http://schemas.microsoft.com/office/2006/metadata/properties" xmlns:xsi="http://www.w3.org/2001/XMLSchema-instance" xmlns:pc="http://schemas.microsoft.com/office/infopath/2007/PartnerControls">
+  <documentManagement/>
+</p:properties>
+</file>
+
+<file path=customXml/item2.xml><?xml version="1.0" encoding="utf-8"?>
 <?mso-contentType ?>
 <FormTemplates xmlns="http://schemas.microsoft.com/sharepoint/v3/contenttype/forms">
   <Display>DocumentLibraryForm</Display>
@@ -3620,13 +5153,11 @@
 </FormTemplates>
 </file>
 
-<file path=customXml/item2.xml><?xml version="1.0" encoding="utf-8"?>
-<p:properties xmlns:p="http://schemas.microsoft.com/office/2006/metadata/properties" xmlns:xsi="http://www.w3.org/2001/XMLSchema-instance" xmlns:pc="http://schemas.microsoft.com/office/infopath/2007/PartnerControls">
-  <documentManagement/>
-</p:properties>
+<file path=customXml/item3.xml><?xml version="1.0" encoding="utf-8"?>
+<b:Sources xmlns:b="http://schemas.openxmlformats.org/officeDocument/2006/bibliography" xmlns="http://schemas.openxmlformats.org/officeDocument/2006/bibliography" SelectedStyle="\APASixthEditionOfficeOnline.xsl" StyleName="APA" Version="6"/>
 </file>
 
-<file path=customXml/item3.xml><?xml version="1.0" encoding="utf-8"?>
+<file path=customXml/item4.xml><?xml version="1.0" encoding="utf-8"?>
 <ct:contentTypeSchema xmlns:ct="http://schemas.microsoft.com/office/2006/metadata/contentType" xmlns:ma="http://schemas.microsoft.com/office/2006/metadata/properties/metaAttributes" ct:_="" ma:_="" ma:contentTypeName="Documento" ma:contentTypeID="0x010100E96778489EE7714D8BD12CC105EB918B" ma:contentTypeVersion="2" ma:contentTypeDescription="Crear nuevo documento." ma:contentTypeScope="" ma:versionID="416c5c7ae9b5d54d83875cd3c65194e3">
   <xsd:schema xmlns:xsd="http://www.w3.org/2001/XMLSchema" xmlns:xs="http://www.w3.org/2001/XMLSchema" xmlns:p="http://schemas.microsoft.com/office/2006/metadata/properties" xmlns:ns2="126e8a1c-9ea9-435a-ac89-d06c80d62e30" targetNamespace="http://schemas.microsoft.com/office/2006/metadata/properties" ma:root="true" ma:fieldsID="70a237c842677bd850644f8595079f5e" ns2:_="">
     <xsd:import namespace="126e8a1c-9ea9-435a-ac89-d06c80d62e30"/>
@@ -3758,19 +5289,7 @@
 </ct:contentTypeSchema>
 </file>
 
-<file path=customXml/item4.xml><?xml version="1.0" encoding="utf-8"?>
-<b:Sources xmlns:b="http://schemas.openxmlformats.org/officeDocument/2006/bibliography" xmlns="http://schemas.openxmlformats.org/officeDocument/2006/bibliography" SelectedStyle="\APASixthEditionOfficeOnline.xsl" StyleName="APA" Version="6"/>
-</file>
-
 <file path=customXml/itemProps1.xml><?xml version="1.0" encoding="utf-8"?>
-<ds:datastoreItem xmlns:ds="http://schemas.openxmlformats.org/officeDocument/2006/customXml" ds:itemID="{DB26575A-B7B3-4412-B642-D3B0845180CC}">
-  <ds:schemaRefs>
-    <ds:schemaRef ds:uri="http://schemas.microsoft.com/sharepoint/v3/contenttype/forms"/>
-  </ds:schemaRefs>
-</ds:datastoreItem>
-</file>
-
-<file path=customXml/itemProps2.xml><?xml version="1.0" encoding="utf-8"?>
 <ds:datastoreItem xmlns:ds="http://schemas.openxmlformats.org/officeDocument/2006/customXml" ds:itemID="{372B79FC-6971-4544-98C5-83069028712A}">
   <ds:schemaRefs>
     <ds:schemaRef ds:uri="http://schemas.microsoft.com/office/2006/metadata/properties"/>
@@ -3779,7 +5298,23 @@
 </ds:datastoreItem>
 </file>
 
+<file path=customXml/itemProps2.xml><?xml version="1.0" encoding="utf-8"?>
+<ds:datastoreItem xmlns:ds="http://schemas.openxmlformats.org/officeDocument/2006/customXml" ds:itemID="{DB26575A-B7B3-4412-B642-D3B0845180CC}">
+  <ds:schemaRefs>
+    <ds:schemaRef ds:uri="http://schemas.microsoft.com/sharepoint/v3/contenttype/forms"/>
+  </ds:schemaRefs>
+</ds:datastoreItem>
+</file>
+
 <file path=customXml/itemProps3.xml><?xml version="1.0" encoding="utf-8"?>
+<ds:datastoreItem xmlns:ds="http://schemas.openxmlformats.org/officeDocument/2006/customXml" ds:itemID="{BDCED711-E314-4C22-B587-D275DD8897EC}">
+  <ds:schemaRefs>
+    <ds:schemaRef ds:uri="http://schemas.openxmlformats.org/officeDocument/2006/bibliography"/>
+  </ds:schemaRefs>
+</ds:datastoreItem>
+</file>
+
+<file path=customXml/itemProps4.xml><?xml version="1.0" encoding="utf-8"?>
 <ds:datastoreItem xmlns:ds="http://schemas.openxmlformats.org/officeDocument/2006/customXml" ds:itemID="{1A4E63CB-0BBC-477D-B96D-0B1E89CFECED}">
   <ds:schemaRefs>
     <ds:schemaRef ds:uri="http://schemas.microsoft.com/office/2006/metadata/contentType"/>
@@ -3795,12 +5330,4 @@
     <ds:schemaRef ds:uri="http://schemas.microsoft.com/internal/obd"/>
   </ds:schemaRefs>
 </ds:datastoreItem>
-</file>
-
-<file path=customXml/itemProps4.xml><?xml version="1.0" encoding="utf-8"?>
-<ds:datastoreItem xmlns:ds="http://schemas.openxmlformats.org/officeDocument/2006/customXml" ds:itemID="{BDCED711-E314-4C22-B587-D275DD8897EC}">
-  <ds:schemaRefs>
-    <ds:schemaRef ds:uri="http://schemas.openxmlformats.org/officeDocument/2006/bibliography"/>
-  </ds:schemaRefs>
-</ds:datastoreItem>
 </file>
</xml_diff>